<commit_message>
Data cleaning steps added
</commit_message>
<xml_diff>
--- a/SPOTIFY SONGS ANALYSIS DOCUMENTATION.docx
+++ b/SPOTIFY SONGS ANALYSIS DOCUMENTATION.docx
@@ -7,6 +7,7 @@
         <w:jc w:val="center"/>
         <w:rPr>
           <w:rFonts w:ascii="Segoe UI Variable Display" w:hAnsi="Segoe UI Variable Display" w:cstheme="minorHAnsi"/>
+          <w:color w:val="4472C4" w:themeColor="accent1"/>
           <w:sz w:val="24"/>
           <w:szCs w:val="24"/>
           <w:u w:val="single"/>
@@ -15,6 +16,7 @@
       <w:r>
         <w:rPr>
           <w:rFonts w:ascii="Segoe UI Variable Display" w:hAnsi="Segoe UI Variable Display" w:cstheme="minorHAnsi"/>
+          <w:color w:val="4472C4" w:themeColor="accent1"/>
           <w:sz w:val="24"/>
           <w:szCs w:val="24"/>
           <w:u w:val="single"/>
@@ -108,12 +110,14 @@
       <w:pPr>
         <w:rPr>
           <w:rFonts w:ascii="Arial" w:hAnsi="Arial" w:cs="Arial"/>
+          <w:color w:val="4472C4" w:themeColor="accent1"/>
           <w:u w:val="single"/>
         </w:rPr>
       </w:pPr>
       <w:r>
         <w:rPr>
           <w:rFonts w:ascii="Arial" w:hAnsi="Arial" w:cs="Arial"/>
+          <w:color w:val="4472C4" w:themeColor="accent1"/>
           <w:u w:val="single"/>
         </w:rPr>
         <w:t>Data Cleaning &amp; Transformations</w:t>
@@ -175,14 +179,34 @@
     </w:p>
     <w:p>
       <w:pPr>
-        <w:rPr>
-          <w:rFonts w:ascii="Arial" w:hAnsi="Arial" w:cs="Arial"/>
+        <w:pStyle w:val="ListParagraph"/>
+        <w:numPr>
+          <w:ilvl w:val="0"/>
+          <w:numId w:val="3"/>
+        </w:numPr>
+        <w:rPr>
+          <w:rFonts w:ascii="Arial" w:hAnsi="Arial" w:cs="Arial"/>
+        </w:rPr>
+      </w:pPr>
+      <w:r>
+        <w:rPr>
+          <w:rFonts w:ascii="Arial" w:hAnsi="Arial" w:cs="Arial"/>
+        </w:rPr>
+        <w:t>Convert danceability, energy, speechiness, acousticness, liveness and valence fields to percentages.</w:t>
+      </w:r>
+    </w:p>
+    <w:p>
+      <w:pPr>
+        <w:rPr>
+          <w:rFonts w:ascii="Arial" w:hAnsi="Arial" w:cs="Arial"/>
+          <w:color w:val="4472C4" w:themeColor="accent1"/>
           <w:u w:val="single"/>
         </w:rPr>
       </w:pPr>
       <w:r>
         <w:rPr>
           <w:rFonts w:ascii="Arial" w:hAnsi="Arial" w:cs="Arial"/>
+          <w:color w:val="4472C4" w:themeColor="accent1"/>
           <w:u w:val="single"/>
         </w:rPr>
         <w:t>Problem Statement</w:t>
@@ -450,29 +474,34 @@
         </w:numPr>
         <w:rPr>
           <w:rFonts w:ascii="Arial" w:hAnsi="Arial" w:cs="Arial"/>
-        </w:rPr>
-      </w:pPr>
-      <w:r>
-        <w:rPr>
-          <w:rFonts w:ascii="Arial" w:hAnsi="Arial" w:cs="Arial"/>
+          <w:strike/>
+        </w:rPr>
+      </w:pPr>
+      <w:r>
+        <w:rPr>
+          <w:rFonts w:ascii="Arial" w:hAnsi="Arial" w:cs="Arial"/>
+          <w:strike/>
         </w:rPr>
         <w:t xml:space="preserve">Average song duration </w:t>
       </w:r>
       <w:r>
         <w:rPr>
           <w:rFonts w:ascii="Arial" w:hAnsi="Arial" w:cs="Arial"/>
+          <w:strike/>
         </w:rPr>
         <w:t xml:space="preserve">per genre </w:t>
       </w:r>
       <w:r>
         <w:rPr>
           <w:rFonts w:ascii="Arial" w:hAnsi="Arial" w:cs="Arial"/>
+          <w:strike/>
         </w:rPr>
         <w:t>over the years to showcase music length trends over the years</w:t>
       </w:r>
       <w:r>
         <w:rPr>
           <w:rFonts w:ascii="Arial" w:hAnsi="Arial" w:cs="Arial"/>
+          <w:strike/>
         </w:rPr>
         <w:t>.</w:t>
       </w:r>

</xml_diff>